<commit_message>
Add gara di nuoto and watch modulo2-4 about CISCO
</commit_message>
<xml_diff>
--- a/TEORIA/CISCO/MODULO 2/Lezione 1.docx
+++ b/TEORIA/CISCO/MODULO 2/Lezione 1.docx
@@ -8,14 +8,12 @@
         <w:rPr>
           <w:b/>
           <w:color w:val="FF0000"/>
-          <w:lang w:val="en-GB"/>
         </w:rPr>
       </w:pPr>
       <w:r>
         <w:rPr>
           <w:b/>
           <w:color w:val="FF0000"/>
-          <w:lang w:val="en-GB"/>
         </w:rPr>
         <w:t>IOS Access</w:t>
       </w:r>
@@ -52,7 +50,7 @@
         </w:numPr>
       </w:pPr>
       <w:r>
-        <w:t xml:space="preserve">Kernel: </w:t>
+        <w:t>Kernel</w:t>
       </w:r>
     </w:p>
     <w:p>
@@ -64,8 +62,256 @@
         </w:numPr>
       </w:pPr>
       <w:r>
-        <w:t xml:space="preserve">Hardware: </w:t>
-      </w:r>
+        <w:t>Hardware</w:t>
+      </w:r>
+    </w:p>
+    <w:p>
+      <w:pPr>
+        <w:rPr>
+          <w:lang w:val="en-GB"/>
+        </w:rPr>
+      </w:pPr>
+      <w:r>
+        <w:rPr>
+          <w:lang w:val="en-GB"/>
+        </w:rPr>
+        <w:t xml:space="preserve">SSH: (secure Shell </w:t>
+      </w:r>
+      <w:r>
+        <w:sym w:font="Wingdings" w:char="F0E0"/>
+      </w:r>
+      <w:r>
+        <w:rPr>
+          <w:lang w:val="en-GB"/>
+        </w:rPr>
+        <w:t xml:space="preserve"> Terminal E</w:t>
+      </w:r>
+      <w:r>
+        <w:rPr>
+          <w:lang w:val="en-GB"/>
+        </w:rPr>
+        <w:t>mulation Programs)</w:t>
+      </w:r>
+    </w:p>
+    <w:p>
+      <w:r>
+        <w:t>-software applicativo per utilizzarlo</w:t>
+      </w:r>
+    </w:p>
+    <w:p>
+      <w:r>
+        <w:t>IOS navigation CISCO: a seconda de</w:t>
+      </w:r>
+      <w:r>
+        <w:t xml:space="preserve">i comandi che gli diamo si può passare da una modalità ad un'altra. Appena si entra nel sistema si usa la modalità meno potente che è </w:t>
+      </w:r>
+      <w:r>
+        <w:t>l’user</w:t>
+      </w:r>
+      <w:r>
+        <w:t xml:space="preserve">. Il promt ci permette di capire in quale modalità ci troviamo, sintassi simile a Linux. </w:t>
+      </w:r>
+      <w:r>
+        <w:t xml:space="preserve">Network manager può gestire i dispositivi (a cui vengono assegnati un nome da parte del manager), configurare e gestire dei parametri. </w:t>
+      </w:r>
+      <w:r>
+        <w:t xml:space="preserve"> </w:t>
+      </w:r>
+    </w:p>
+    <w:p>
+      <w:pPr>
+        <w:pStyle w:val="ListParagraph"/>
+        <w:numPr>
+          <w:ilvl w:val="0"/>
+          <w:numId w:val="6"/>
+        </w:numPr>
+      </w:pPr>
+      <w:r>
+        <w:t>Modalità user EXEC Mode</w:t>
+      </w:r>
+      <w:r>
+        <w:t xml:space="preserve"> (simbolo di maggiore [&gt;])</w:t>
+      </w:r>
+      <w:r>
+        <w:t>: Si possono fare cose limitate</w:t>
+      </w:r>
+    </w:p>
+    <w:p>
+      <w:pPr>
+        <w:pStyle w:val="ListParagraph"/>
+        <w:numPr>
+          <w:ilvl w:val="0"/>
+          <w:numId w:val="6"/>
+        </w:numPr>
+      </w:pPr>
+      <w:r>
+        <w:t>Modalità Privilegiata EXEC Mode</w:t>
+      </w:r>
+      <w:r>
+        <w:t xml:space="preserve"> (simbolo di cancelletto [#])</w:t>
+      </w:r>
+      <w:r>
+        <w:t>:</w:t>
+      </w:r>
+      <w:r>
+        <w:t xml:space="preserve"> si può entrare tramite il comando ENABLE</w:t>
+      </w:r>
+    </w:p>
+    <w:p>
+      <w:r>
+        <w:t>Modalità Configuration:</w:t>
+      </w:r>
+    </w:p>
+    <w:p>
+      <w:pPr>
+        <w:pStyle w:val="ListParagraph"/>
+        <w:numPr>
+          <w:ilvl w:val="0"/>
+          <w:numId w:val="7"/>
+        </w:numPr>
+      </w:pPr>
+      <w:r>
+        <w:t xml:space="preserve">Global: configura il default gateway (cioè la porta principale del router per collegare hosts su diversa rete). </w:t>
+      </w:r>
+    </w:p>
+    <w:p>
+      <w:pPr>
+        <w:pStyle w:val="ListParagraph"/>
+        <w:numPr>
+          <w:ilvl w:val="0"/>
+          <w:numId w:val="7"/>
+        </w:numPr>
+      </w:pPr>
+      <w:r>
+        <w:t>Line: Una console, SSH e AUX (porta utilizzata per collegarsi da remoto quando la rete non funzione)</w:t>
+      </w:r>
+    </w:p>
+    <w:p>
+      <w:pPr>
+        <w:pStyle w:val="ListParagraph"/>
+        <w:numPr>
+          <w:ilvl w:val="0"/>
+          <w:numId w:val="7"/>
+        </w:numPr>
+      </w:pPr>
+      <w:r>
+        <w:t>Interface: configura una porta</w:t>
+      </w:r>
+    </w:p>
+    <w:p>
+      <w:r>
+        <w:t>Gli argomenti sono opzionali</w:t>
+      </w:r>
+    </w:p>
+    <w:p>
+      <w:r>
+        <w:t>Devo usare config term (dalla privilegiata) per configurare il router</w:t>
+      </w:r>
+    </w:p>
+    <w:p>
+      <w:r>
+        <w:t>Come si configura la password del router?</w:t>
+      </w:r>
+    </w:p>
+    <w:p>
+      <w:pPr>
+        <w:pStyle w:val="ListParagraph"/>
+        <w:numPr>
+          <w:ilvl w:val="0"/>
+          <w:numId w:val="10"/>
+        </w:numPr>
+      </w:pPr>
+      <w:r>
+        <w:t>Line console 0: quando ci accedo tramite console</w:t>
+      </w:r>
+    </w:p>
+    <w:p>
+      <w:r>
+        <w:t>Le configurazioni che andiamo ad impostare nel router vengono salvati in un file con una memoria temporanea (RAM) che vengono cancellate quando il router viene spento, anche se solamente non viene spento.</w:t>
+      </w:r>
+    </w:p>
+    <w:p/>
+    <w:p>
+      <w:r>
+        <w:t xml:space="preserve">Running config </w:t>
+      </w:r>
+      <w:r>
+        <w:sym w:font="Wingdings" w:char="F0E0"/>
+      </w:r>
+      <w:r>
+        <w:t xml:space="preserve"> bisogna salvare i file in una startup config (memoria permanente) e quando viene fatto il reboot il router prende i valori contenuti nello startup config, il quale se non viene modificato esso è vuoto. </w:t>
+      </w:r>
+    </w:p>
+    <w:p>
+      <w:r>
+        <w:t xml:space="preserve">Qui si usa il secondo “operando” per salvare il file, nello startup config. </w:t>
+      </w:r>
+    </w:p>
+    <w:p>
+      <w:r>
+        <w:t>COME IMPOSTARE IP (tramite Cisco)</w:t>
+      </w:r>
+    </w:p>
+    <w:p>
+      <w:r>
+        <w:t>IP statico: l’operatore va a scriverlo a mano, impostando altri parametri</w:t>
+      </w:r>
+    </w:p>
+    <w:p>
+      <w:r>
+        <w:t xml:space="preserve">IP dinamico: tramite il protocollo DHCP, cioè nella rete bisogna impostare un server DHCP (software server, inserito nel router o nell’end-device) serve per mandare una richiesta al server ed esso va a pescare un IP (tramite un pull) e gli mando un PDU (del protocollo DHCP) chi ha fatto la richiesta prenderà questo pacchetto e potrà poi parlare con le altre macchine. </w:t>
+      </w:r>
+    </w:p>
+    <w:p>
+      <w:r>
+        <w:lastRenderedPageBreak/>
+        <w:t xml:space="preserve">Con apipa, si manda un messaggio con un indirizzo e richiede alle altre macchine se esso è </w:t>
+      </w:r>
+      <w:proofErr w:type="spellStart"/>
+      <w:r>
+        <w:t>gia</w:t>
+      </w:r>
+      <w:proofErr w:type="spellEnd"/>
+      <w:r>
+        <w:t xml:space="preserve"> stato utilizzato se non viene risposto nel tempo del </w:t>
+      </w:r>
+      <w:proofErr w:type="spellStart"/>
+      <w:r>
+        <w:t>timeout</w:t>
+      </w:r>
+      <w:proofErr w:type="spellEnd"/>
+      <w:r>
+        <w:t xml:space="preserve"> se lo assegna. </w:t>
+      </w:r>
+    </w:p>
+    <w:p>
+      <w:proofErr w:type="spellStart"/>
+      <w:r>
+        <w:t>Ping</w:t>
+      </w:r>
+      <w:proofErr w:type="spellEnd"/>
+      <w:r>
+        <w:t xml:space="preserve"> </w:t>
+      </w:r>
+      <w:r>
+        <w:sym w:font="Wingdings" w:char="F0E0"/>
+      </w:r>
+      <w:r>
+        <w:t xml:space="preserve"> comando del sistema operativo, esso genera quattro </w:t>
+      </w:r>
+      <w:proofErr w:type="spellStart"/>
+      <w:r>
+        <w:t>PDUs</w:t>
+      </w:r>
+      <w:proofErr w:type="spellEnd"/>
+      <w:r>
+        <w:t xml:space="preserve"> che vengono mandate nella rete, e sono richieste di risposta, e si manda una domanda alla macchina assegnata sul </w:t>
+      </w:r>
+      <w:proofErr w:type="spellStart"/>
+      <w:r>
+        <w:t>ping</w:t>
+      </w:r>
+      <w:proofErr w:type="spellEnd"/>
     </w:p>
     <w:p>
       <w:pPr>
@@ -74,14 +320,47 @@
           <w:color w:val="FF0000"/>
         </w:rPr>
       </w:pPr>
-    </w:p>
-    <w:p>
-      <w:pPr>
+      <w:r>
         <w:rPr>
           <w:b/>
           <w:color w:val="FF0000"/>
         </w:rPr>
-      </w:pPr>
+        <w:drawing>
+          <wp:inline distT="0" distB="0" distL="0" distR="0" wp14:anchorId="7C5CB272" wp14:editId="0B36C40A">
+            <wp:extent cx="3863675" cy="3962743"/>
+            <wp:effectExtent l="0" t="0" r="3810" b="0"/>
+            <wp:docPr id="1" name="Picture 1"/>
+            <wp:cNvGraphicFramePr>
+              <a:graphicFrameLocks xmlns:a="http://schemas.openxmlformats.org/drawingml/2006/main" noChangeAspect="1"/>
+            </wp:cNvGraphicFramePr>
+            <a:graphic xmlns:a="http://schemas.openxmlformats.org/drawingml/2006/main">
+              <a:graphicData uri="http://schemas.openxmlformats.org/drawingml/2006/picture">
+                <pic:pic xmlns:pic="http://schemas.openxmlformats.org/drawingml/2006/picture">
+                  <pic:nvPicPr>
+                    <pic:cNvPr id="1" name=""/>
+                    <pic:cNvPicPr/>
+                  </pic:nvPicPr>
+                  <pic:blipFill>
+                    <a:blip r:embed="rId5"/>
+                    <a:stretch>
+                      <a:fillRect/>
+                    </a:stretch>
+                  </pic:blipFill>
+                  <pic:spPr>
+                    <a:xfrm>
+                      <a:off x="0" y="0"/>
+                      <a:ext cx="3863675" cy="3962743"/>
+                    </a:xfrm>
+                    <a:prstGeom prst="rect">
+                      <a:avLst/>
+                    </a:prstGeom>
+                  </pic:spPr>
+                </pic:pic>
+              </a:graphicData>
+            </a:graphic>
+          </wp:inline>
+        </w:drawing>
+      </w:r>
     </w:p>
     <w:p>
       <w:pPr>
@@ -92,6 +371,70 @@
       </w:pPr>
     </w:p>
     <w:p>
+      <w:r>
+        <w:t xml:space="preserve">Il problema di apipa, è che va bene quando utilizziamo una rete locale (POINT – TO – POINT), ma </w:t>
+      </w:r>
+      <w:r>
+        <w:t xml:space="preserve">apipa non può impostare il default-gateway (cioè </w:t>
+      </w:r>
+      <w:proofErr w:type="spellStart"/>
+      <w:r>
+        <w:t>l’host</w:t>
+      </w:r>
+      <w:proofErr w:type="spellEnd"/>
+      <w:r>
+        <w:t xml:space="preserve"> a cui si mandano i dati in caso bisogna far uscire dei dati fuori dalla </w:t>
+      </w:r>
+      <w:r>
+        <w:t>rete locale).</w:t>
+      </w:r>
+    </w:p>
+    <w:p>
+      <w:r>
+        <w:t>Sia tramite apipa che assegnazione statica, la macchina controlla che quell’indirizzo non sia presente nella rete (mandando un comando stile PING), con il DHCP non lo fa siccome esso fa un pull e quindi lo elimina dal vettore. Il DHCP da il default gateway e la submask, rispetto alla pipa</w:t>
+      </w:r>
+    </w:p>
+    <w:p>
+      <w:r>
+        <w:t>Default gateway assegnato sempre a livello statico e tramite tecnica della pull</w:t>
+      </w:r>
+      <w:r>
+        <w:t>, se non lo assegno viene messo 0.0.0.0 (se fa parte di una rete diversa io devo per forza utilizzare il default gateway ma se esso non è stato configurato non posso utilizzarlo).</w:t>
+      </w:r>
+    </w:p>
+    <w:p>
+      <w:r>
+        <w:t>Il router bisogna per forza configurarlo perché serve per instradare i pacchetti, identificando il percorso, quindi lavora sugli indirizzi IP, lo switch invece è fondamentare per la rete locale e lavora sugli indirizzi MAC (univoci in tutto il mondo) quindi non sui IP</w:t>
+      </w:r>
+      <w:r>
+        <w:t>, esso impara dal traffico dei pacchetti</w:t>
+      </w:r>
+      <w:r>
+        <w:t>.</w:t>
+      </w:r>
+      <w:r>
+        <w:t xml:space="preserve"> L’IOS serve per gestire le VLAN (cioè le LAN virtuali</w:t>
+      </w:r>
+      <w:r>
+        <w:t xml:space="preserve">, esse però non si parlano fra di loro essendo diverse </w:t>
+      </w:r>
+      <w:r>
+        <w:sym w:font="Wingdings" w:char="F0E0"/>
+      </w:r>
+      <w:r>
+        <w:t xml:space="preserve"> si può solo con uno switch di livello 3 oppure un router</w:t>
+      </w:r>
+      <w:r>
+        <w:t>)</w:t>
+      </w:r>
+      <w:r>
+        <w:t xml:space="preserve">. </w:t>
+      </w:r>
+      <w:r>
+        <w:t xml:space="preserve"> </w:t>
+      </w:r>
+    </w:p>
+    <w:p>
       <w:pPr>
         <w:rPr>
           <w:b/>
@@ -107,194 +450,7 @@
         </w:rPr>
       </w:pPr>
     </w:p>
-    <w:p>
-      <w:pPr>
-        <w:rPr>
-          <w:b/>
-          <w:color w:val="FF0000"/>
-        </w:rPr>
-      </w:pPr>
-    </w:p>
-    <w:p>
-      <w:pPr>
-        <w:rPr>
-          <w:b/>
-          <w:color w:val="FF0000"/>
-        </w:rPr>
-      </w:pPr>
-    </w:p>
-    <w:p>
-      <w:pPr>
-        <w:rPr>
-          <w:b/>
-          <w:color w:val="FF0000"/>
-        </w:rPr>
-      </w:pPr>
-    </w:p>
-    <w:p>
-      <w:pPr>
-        <w:rPr>
-          <w:b/>
-          <w:color w:val="FF0000"/>
-        </w:rPr>
-      </w:pPr>
-    </w:p>
     <w:p/>
-    <w:tbl>
-      <w:tblPr>
-        <w:tblStyle w:val="TableGrid"/>
-        <w:tblW w:w="0" w:type="auto"/>
-        <w:tblLook w:val="04A0" w:firstRow="1" w:lastRow="0" w:firstColumn="1" w:lastColumn="0" w:noHBand="0" w:noVBand="1"/>
-      </w:tblPr>
-      <w:tblGrid>
-        <w:gridCol w:w="4803"/>
-        <w:gridCol w:w="4805"/>
-      </w:tblGrid>
-      <w:tr>
-        <w:tc>
-          <w:tcPr>
-            <w:tcW w:w="4814" w:type="dxa"/>
-            <w:tcBorders>
-              <w:top w:val="single" w:sz="12" w:space="0" w:color="ED7D31" w:themeColor="accent2"/>
-              <w:left w:val="single" w:sz="12" w:space="0" w:color="ED7D31" w:themeColor="accent2"/>
-              <w:bottom w:val="single" w:sz="12" w:space="0" w:color="ED7D31" w:themeColor="accent2"/>
-              <w:right w:val="single" w:sz="12" w:space="0" w:color="ED7D31" w:themeColor="accent2"/>
-            </w:tcBorders>
-            <w:shd w:val="clear" w:color="auto" w:fill="FFFFFF" w:themeFill="background1"/>
-          </w:tcPr>
-          <w:p>
-            <w:pPr>
-              <w:jc w:val="center"/>
-              <w:rPr>
-                <w:color w:val="FF0000"/>
-              </w:rPr>
-            </w:pPr>
-            <w:r>
-              <w:rPr>
-                <w:color w:val="FF0000"/>
-              </w:rPr>
-              <w:t>Server</w:t>
-            </w:r>
-          </w:p>
-        </w:tc>
-        <w:tc>
-          <w:tcPr>
-            <w:tcW w:w="4814" w:type="dxa"/>
-            <w:tcBorders>
-              <w:top w:val="single" w:sz="12" w:space="0" w:color="ED7D31" w:themeColor="accent2"/>
-              <w:left w:val="single" w:sz="12" w:space="0" w:color="ED7D31" w:themeColor="accent2"/>
-              <w:bottom w:val="single" w:sz="12" w:space="0" w:color="ED7D31" w:themeColor="accent2"/>
-              <w:right w:val="single" w:sz="12" w:space="0" w:color="ED7D31" w:themeColor="accent2"/>
-            </w:tcBorders>
-            <w:shd w:val="clear" w:color="auto" w:fill="FFFFFF" w:themeFill="background1"/>
-          </w:tcPr>
-          <w:p>
-            <w:pPr>
-              <w:jc w:val="center"/>
-              <w:rPr>
-                <w:color w:val="FF0000"/>
-              </w:rPr>
-            </w:pPr>
-            <w:r>
-              <w:rPr>
-                <w:color w:val="FF0000"/>
-              </w:rPr>
-              <w:t>Client</w:t>
-            </w:r>
-          </w:p>
-        </w:tc>
-      </w:tr>
-      <w:tr>
-        <w:tc>
-          <w:tcPr>
-            <w:tcW w:w="4814" w:type="dxa"/>
-            <w:tcBorders>
-              <w:top w:val="single" w:sz="12" w:space="0" w:color="ED7D31" w:themeColor="accent2"/>
-            </w:tcBorders>
-          </w:tcPr>
-          <w:p>
-            <w:pPr>
-              <w:jc w:val="center"/>
-            </w:pPr>
-            <w:r>
-              <w:t>Email Servers</w:t>
-            </w:r>
-          </w:p>
-        </w:tc>
-        <w:tc>
-          <w:tcPr>
-            <w:tcW w:w="4814" w:type="dxa"/>
-            <w:tcBorders>
-              <w:top w:val="single" w:sz="12" w:space="0" w:color="ED7D31" w:themeColor="accent2"/>
-            </w:tcBorders>
-          </w:tcPr>
-          <w:p>
-            <w:pPr>
-              <w:jc w:val="center"/>
-            </w:pPr>
-            <w:r>
-              <w:t>Mandare/Ricevere Mail</w:t>
-            </w:r>
-          </w:p>
-        </w:tc>
-      </w:tr>
-      <w:tr>
-        <w:tc>
-          <w:tcPr>
-            <w:tcW w:w="4814" w:type="dxa"/>
-          </w:tcPr>
-          <w:p>
-            <w:pPr>
-              <w:jc w:val="center"/>
-            </w:pPr>
-            <w:r>
-              <w:t>Web Servers (gestisce le pagine)</w:t>
-            </w:r>
-          </w:p>
-        </w:tc>
-        <w:tc>
-          <w:tcPr>
-            <w:tcW w:w="4814" w:type="dxa"/>
-          </w:tcPr>
-          <w:p>
-            <w:pPr>
-              <w:jc w:val="center"/>
-            </w:pPr>
-            <w:r>
-              <w:t>Web (vede le pagine)</w:t>
-            </w:r>
-          </w:p>
-        </w:tc>
-      </w:tr>
-      <w:tr>
-        <w:tc>
-          <w:tcPr>
-            <w:tcW w:w="4814" w:type="dxa"/>
-          </w:tcPr>
-          <w:p>
-            <w:pPr>
-              <w:jc w:val="center"/>
-            </w:pPr>
-            <w:r>
-              <w:t>File server (memorie di massa condivise nella rete)</w:t>
-            </w:r>
-          </w:p>
-        </w:tc>
-        <w:tc>
-          <w:tcPr>
-            <w:tcW w:w="4814" w:type="dxa"/>
-          </w:tcPr>
-          <w:p>
-            <w:pPr>
-              <w:jc w:val="center"/>
-            </w:pPr>
-            <w:r>
-              <w:t>File Server (visualizza i file messi in rete dal server)</w:t>
-            </w:r>
-          </w:p>
-        </w:tc>
-      </w:tr>
-    </w:tbl>
     <w:p/>
     <w:sectPr>
       <w:pgSz w:w="11906" w:h="16838"/>
@@ -422,6 +578,232 @@
     </w:lvl>
   </w:abstractNum>
   <w:abstractNum w:abstractNumId="1" w15:restartNumberingAfterBreak="0">
+    <w:nsid w:val="0C6403DB"/>
+    <w:multiLevelType w:val="hybridMultilevel"/>
+    <w:tmpl w:val="32068B72"/>
+    <w:lvl w:ilvl="0" w:tplc="04100001">
+      <w:start w:val="1"/>
+      <w:numFmt w:val="bullet"/>
+      <w:lvlText w:val=""/>
+      <w:lvlJc w:val="left"/>
+      <w:pPr>
+        <w:ind w:left="720" w:hanging="360"/>
+      </w:pPr>
+      <w:rPr>
+        <w:rFonts w:ascii="Symbol" w:hAnsi="Symbol" w:hint="default"/>
+      </w:rPr>
+    </w:lvl>
+    <w:lvl w:ilvl="1" w:tplc="04100003" w:tentative="1">
+      <w:start w:val="1"/>
+      <w:numFmt w:val="bullet"/>
+      <w:lvlText w:val="o"/>
+      <w:lvlJc w:val="left"/>
+      <w:pPr>
+        <w:ind w:left="1440" w:hanging="360"/>
+      </w:pPr>
+      <w:rPr>
+        <w:rFonts w:ascii="Courier New" w:hAnsi="Courier New" w:cs="Courier New" w:hint="default"/>
+      </w:rPr>
+    </w:lvl>
+    <w:lvl w:ilvl="2" w:tplc="04100005" w:tentative="1">
+      <w:start w:val="1"/>
+      <w:numFmt w:val="bullet"/>
+      <w:lvlText w:val=""/>
+      <w:lvlJc w:val="left"/>
+      <w:pPr>
+        <w:ind w:left="2160" w:hanging="360"/>
+      </w:pPr>
+      <w:rPr>
+        <w:rFonts w:ascii="Wingdings" w:hAnsi="Wingdings" w:hint="default"/>
+      </w:rPr>
+    </w:lvl>
+    <w:lvl w:ilvl="3" w:tplc="04100001" w:tentative="1">
+      <w:start w:val="1"/>
+      <w:numFmt w:val="bullet"/>
+      <w:lvlText w:val=""/>
+      <w:lvlJc w:val="left"/>
+      <w:pPr>
+        <w:ind w:left="2880" w:hanging="360"/>
+      </w:pPr>
+      <w:rPr>
+        <w:rFonts w:ascii="Symbol" w:hAnsi="Symbol" w:hint="default"/>
+      </w:rPr>
+    </w:lvl>
+    <w:lvl w:ilvl="4" w:tplc="04100003" w:tentative="1">
+      <w:start w:val="1"/>
+      <w:numFmt w:val="bullet"/>
+      <w:lvlText w:val="o"/>
+      <w:lvlJc w:val="left"/>
+      <w:pPr>
+        <w:ind w:left="3600" w:hanging="360"/>
+      </w:pPr>
+      <w:rPr>
+        <w:rFonts w:ascii="Courier New" w:hAnsi="Courier New" w:cs="Courier New" w:hint="default"/>
+      </w:rPr>
+    </w:lvl>
+    <w:lvl w:ilvl="5" w:tplc="04100005" w:tentative="1">
+      <w:start w:val="1"/>
+      <w:numFmt w:val="bullet"/>
+      <w:lvlText w:val=""/>
+      <w:lvlJc w:val="left"/>
+      <w:pPr>
+        <w:ind w:left="4320" w:hanging="360"/>
+      </w:pPr>
+      <w:rPr>
+        <w:rFonts w:ascii="Wingdings" w:hAnsi="Wingdings" w:hint="default"/>
+      </w:rPr>
+    </w:lvl>
+    <w:lvl w:ilvl="6" w:tplc="04100001" w:tentative="1">
+      <w:start w:val="1"/>
+      <w:numFmt w:val="bullet"/>
+      <w:lvlText w:val=""/>
+      <w:lvlJc w:val="left"/>
+      <w:pPr>
+        <w:ind w:left="5040" w:hanging="360"/>
+      </w:pPr>
+      <w:rPr>
+        <w:rFonts w:ascii="Symbol" w:hAnsi="Symbol" w:hint="default"/>
+      </w:rPr>
+    </w:lvl>
+    <w:lvl w:ilvl="7" w:tplc="04100003" w:tentative="1">
+      <w:start w:val="1"/>
+      <w:numFmt w:val="bullet"/>
+      <w:lvlText w:val="o"/>
+      <w:lvlJc w:val="left"/>
+      <w:pPr>
+        <w:ind w:left="5760" w:hanging="360"/>
+      </w:pPr>
+      <w:rPr>
+        <w:rFonts w:ascii="Courier New" w:hAnsi="Courier New" w:cs="Courier New" w:hint="default"/>
+      </w:rPr>
+    </w:lvl>
+    <w:lvl w:ilvl="8" w:tplc="04100005" w:tentative="1">
+      <w:start w:val="1"/>
+      <w:numFmt w:val="bullet"/>
+      <w:lvlText w:val=""/>
+      <w:lvlJc w:val="left"/>
+      <w:pPr>
+        <w:ind w:left="6480" w:hanging="360"/>
+      </w:pPr>
+      <w:rPr>
+        <w:rFonts w:ascii="Wingdings" w:hAnsi="Wingdings" w:hint="default"/>
+      </w:rPr>
+    </w:lvl>
+  </w:abstractNum>
+  <w:abstractNum w:abstractNumId="2" w15:restartNumberingAfterBreak="0">
+    <w:nsid w:val="0D773006"/>
+    <w:multiLevelType w:val="hybridMultilevel"/>
+    <w:tmpl w:val="4598267A"/>
+    <w:lvl w:ilvl="0" w:tplc="04100001">
+      <w:start w:val="1"/>
+      <w:numFmt w:val="bullet"/>
+      <w:lvlText w:val=""/>
+      <w:lvlJc w:val="left"/>
+      <w:pPr>
+        <w:ind w:left="720" w:hanging="360"/>
+      </w:pPr>
+      <w:rPr>
+        <w:rFonts w:ascii="Symbol" w:hAnsi="Symbol" w:hint="default"/>
+      </w:rPr>
+    </w:lvl>
+    <w:lvl w:ilvl="1" w:tplc="04100003" w:tentative="1">
+      <w:start w:val="1"/>
+      <w:numFmt w:val="bullet"/>
+      <w:lvlText w:val="o"/>
+      <w:lvlJc w:val="left"/>
+      <w:pPr>
+        <w:ind w:left="1440" w:hanging="360"/>
+      </w:pPr>
+      <w:rPr>
+        <w:rFonts w:ascii="Courier New" w:hAnsi="Courier New" w:cs="Courier New" w:hint="default"/>
+      </w:rPr>
+    </w:lvl>
+    <w:lvl w:ilvl="2" w:tplc="04100005" w:tentative="1">
+      <w:start w:val="1"/>
+      <w:numFmt w:val="bullet"/>
+      <w:lvlText w:val=""/>
+      <w:lvlJc w:val="left"/>
+      <w:pPr>
+        <w:ind w:left="2160" w:hanging="360"/>
+      </w:pPr>
+      <w:rPr>
+        <w:rFonts w:ascii="Wingdings" w:hAnsi="Wingdings" w:hint="default"/>
+      </w:rPr>
+    </w:lvl>
+    <w:lvl w:ilvl="3" w:tplc="04100001" w:tentative="1">
+      <w:start w:val="1"/>
+      <w:numFmt w:val="bullet"/>
+      <w:lvlText w:val=""/>
+      <w:lvlJc w:val="left"/>
+      <w:pPr>
+        <w:ind w:left="2880" w:hanging="360"/>
+      </w:pPr>
+      <w:rPr>
+        <w:rFonts w:ascii="Symbol" w:hAnsi="Symbol" w:hint="default"/>
+      </w:rPr>
+    </w:lvl>
+    <w:lvl w:ilvl="4" w:tplc="04100003" w:tentative="1">
+      <w:start w:val="1"/>
+      <w:numFmt w:val="bullet"/>
+      <w:lvlText w:val="o"/>
+      <w:lvlJc w:val="left"/>
+      <w:pPr>
+        <w:ind w:left="3600" w:hanging="360"/>
+      </w:pPr>
+      <w:rPr>
+        <w:rFonts w:ascii="Courier New" w:hAnsi="Courier New" w:cs="Courier New" w:hint="default"/>
+      </w:rPr>
+    </w:lvl>
+    <w:lvl w:ilvl="5" w:tplc="04100005" w:tentative="1">
+      <w:start w:val="1"/>
+      <w:numFmt w:val="bullet"/>
+      <w:lvlText w:val=""/>
+      <w:lvlJc w:val="left"/>
+      <w:pPr>
+        <w:ind w:left="4320" w:hanging="360"/>
+      </w:pPr>
+      <w:rPr>
+        <w:rFonts w:ascii="Wingdings" w:hAnsi="Wingdings" w:hint="default"/>
+      </w:rPr>
+    </w:lvl>
+    <w:lvl w:ilvl="6" w:tplc="04100001" w:tentative="1">
+      <w:start w:val="1"/>
+      <w:numFmt w:val="bullet"/>
+      <w:lvlText w:val=""/>
+      <w:lvlJc w:val="left"/>
+      <w:pPr>
+        <w:ind w:left="5040" w:hanging="360"/>
+      </w:pPr>
+      <w:rPr>
+        <w:rFonts w:ascii="Symbol" w:hAnsi="Symbol" w:hint="default"/>
+      </w:rPr>
+    </w:lvl>
+    <w:lvl w:ilvl="7" w:tplc="04100003" w:tentative="1">
+      <w:start w:val="1"/>
+      <w:numFmt w:val="bullet"/>
+      <w:lvlText w:val="o"/>
+      <w:lvlJc w:val="left"/>
+      <w:pPr>
+        <w:ind w:left="5760" w:hanging="360"/>
+      </w:pPr>
+      <w:rPr>
+        <w:rFonts w:ascii="Courier New" w:hAnsi="Courier New" w:cs="Courier New" w:hint="default"/>
+      </w:rPr>
+    </w:lvl>
+    <w:lvl w:ilvl="8" w:tplc="04100005" w:tentative="1">
+      <w:start w:val="1"/>
+      <w:numFmt w:val="bullet"/>
+      <w:lvlText w:val=""/>
+      <w:lvlJc w:val="left"/>
+      <w:pPr>
+        <w:ind w:left="6480" w:hanging="360"/>
+      </w:pPr>
+      <w:rPr>
+        <w:rFonts w:ascii="Wingdings" w:hAnsi="Wingdings" w:hint="default"/>
+      </w:rPr>
+    </w:lvl>
+  </w:abstractNum>
+  <w:abstractNum w:abstractNumId="3" w15:restartNumberingAfterBreak="0">
     <w:nsid w:val="14A833E7"/>
     <w:multiLevelType w:val="hybridMultilevel"/>
     <w:tmpl w:val="C2826AFA"/>
@@ -534,7 +916,120 @@
       </w:rPr>
     </w:lvl>
   </w:abstractNum>
-  <w:abstractNum w:abstractNumId="2" w15:restartNumberingAfterBreak="0">
+  <w:abstractNum w:abstractNumId="4" w15:restartNumberingAfterBreak="0">
+    <w:nsid w:val="272A4196"/>
+    <w:multiLevelType w:val="hybridMultilevel"/>
+    <w:tmpl w:val="90D8487A"/>
+    <w:lvl w:ilvl="0" w:tplc="04100001">
+      <w:start w:val="1"/>
+      <w:numFmt w:val="bullet"/>
+      <w:lvlText w:val=""/>
+      <w:lvlJc w:val="left"/>
+      <w:pPr>
+        <w:ind w:left="720" w:hanging="360"/>
+      </w:pPr>
+      <w:rPr>
+        <w:rFonts w:ascii="Symbol" w:hAnsi="Symbol" w:hint="default"/>
+      </w:rPr>
+    </w:lvl>
+    <w:lvl w:ilvl="1" w:tplc="04100003" w:tentative="1">
+      <w:start w:val="1"/>
+      <w:numFmt w:val="bullet"/>
+      <w:lvlText w:val="o"/>
+      <w:lvlJc w:val="left"/>
+      <w:pPr>
+        <w:ind w:left="1440" w:hanging="360"/>
+      </w:pPr>
+      <w:rPr>
+        <w:rFonts w:ascii="Courier New" w:hAnsi="Courier New" w:cs="Courier New" w:hint="default"/>
+      </w:rPr>
+    </w:lvl>
+    <w:lvl w:ilvl="2" w:tplc="04100005" w:tentative="1">
+      <w:start w:val="1"/>
+      <w:numFmt w:val="bullet"/>
+      <w:lvlText w:val=""/>
+      <w:lvlJc w:val="left"/>
+      <w:pPr>
+        <w:ind w:left="2160" w:hanging="360"/>
+      </w:pPr>
+      <w:rPr>
+        <w:rFonts w:ascii="Wingdings" w:hAnsi="Wingdings" w:hint="default"/>
+      </w:rPr>
+    </w:lvl>
+    <w:lvl w:ilvl="3" w:tplc="04100001" w:tentative="1">
+      <w:start w:val="1"/>
+      <w:numFmt w:val="bullet"/>
+      <w:lvlText w:val=""/>
+      <w:lvlJc w:val="left"/>
+      <w:pPr>
+        <w:ind w:left="2880" w:hanging="360"/>
+      </w:pPr>
+      <w:rPr>
+        <w:rFonts w:ascii="Symbol" w:hAnsi="Symbol" w:hint="default"/>
+      </w:rPr>
+    </w:lvl>
+    <w:lvl w:ilvl="4" w:tplc="04100003" w:tentative="1">
+      <w:start w:val="1"/>
+      <w:numFmt w:val="bullet"/>
+      <w:lvlText w:val="o"/>
+      <w:lvlJc w:val="left"/>
+      <w:pPr>
+        <w:ind w:left="3600" w:hanging="360"/>
+      </w:pPr>
+      <w:rPr>
+        <w:rFonts w:ascii="Courier New" w:hAnsi="Courier New" w:cs="Courier New" w:hint="default"/>
+      </w:rPr>
+    </w:lvl>
+    <w:lvl w:ilvl="5" w:tplc="04100005" w:tentative="1">
+      <w:start w:val="1"/>
+      <w:numFmt w:val="bullet"/>
+      <w:lvlText w:val=""/>
+      <w:lvlJc w:val="left"/>
+      <w:pPr>
+        <w:ind w:left="4320" w:hanging="360"/>
+      </w:pPr>
+      <w:rPr>
+        <w:rFonts w:ascii="Wingdings" w:hAnsi="Wingdings" w:hint="default"/>
+      </w:rPr>
+    </w:lvl>
+    <w:lvl w:ilvl="6" w:tplc="04100001" w:tentative="1">
+      <w:start w:val="1"/>
+      <w:numFmt w:val="bullet"/>
+      <w:lvlText w:val=""/>
+      <w:lvlJc w:val="left"/>
+      <w:pPr>
+        <w:ind w:left="5040" w:hanging="360"/>
+      </w:pPr>
+      <w:rPr>
+        <w:rFonts w:ascii="Symbol" w:hAnsi="Symbol" w:hint="default"/>
+      </w:rPr>
+    </w:lvl>
+    <w:lvl w:ilvl="7" w:tplc="04100003" w:tentative="1">
+      <w:start w:val="1"/>
+      <w:numFmt w:val="bullet"/>
+      <w:lvlText w:val="o"/>
+      <w:lvlJc w:val="left"/>
+      <w:pPr>
+        <w:ind w:left="5760" w:hanging="360"/>
+      </w:pPr>
+      <w:rPr>
+        <w:rFonts w:ascii="Courier New" w:hAnsi="Courier New" w:cs="Courier New" w:hint="default"/>
+      </w:rPr>
+    </w:lvl>
+    <w:lvl w:ilvl="8" w:tplc="04100005" w:tentative="1">
+      <w:start w:val="1"/>
+      <w:numFmt w:val="bullet"/>
+      <w:lvlText w:val=""/>
+      <w:lvlJc w:val="left"/>
+      <w:pPr>
+        <w:ind w:left="6480" w:hanging="360"/>
+      </w:pPr>
+      <w:rPr>
+        <w:rFonts w:ascii="Wingdings" w:hAnsi="Wingdings" w:hint="default"/>
+      </w:rPr>
+    </w:lvl>
+  </w:abstractNum>
+  <w:abstractNum w:abstractNumId="5" w15:restartNumberingAfterBreak="0">
     <w:nsid w:val="40204A01"/>
     <w:multiLevelType w:val="hybridMultilevel"/>
     <w:tmpl w:val="7B54C10E"/>
@@ -647,7 +1142,343 @@
       </w:rPr>
     </w:lvl>
   </w:abstractNum>
-  <w:abstractNum w:abstractNumId="3" w15:restartNumberingAfterBreak="0">
+  <w:abstractNum w:abstractNumId="6" w15:restartNumberingAfterBreak="0">
+    <w:nsid w:val="4A52600E"/>
+    <w:multiLevelType w:val="hybridMultilevel"/>
+    <w:tmpl w:val="90D6D7F6"/>
+    <w:lvl w:ilvl="0" w:tplc="D6B0D66C">
+      <w:numFmt w:val="bullet"/>
+      <w:lvlText w:val="-"/>
+      <w:lvlJc w:val="left"/>
+      <w:pPr>
+        <w:ind w:left="720" w:hanging="360"/>
+      </w:pPr>
+      <w:rPr>
+        <w:rFonts w:ascii="Calibri" w:eastAsiaTheme="minorHAnsi" w:hAnsi="Calibri" w:cs="Calibri" w:hint="default"/>
+      </w:rPr>
+    </w:lvl>
+    <w:lvl w:ilvl="1" w:tplc="04100003" w:tentative="1">
+      <w:start w:val="1"/>
+      <w:numFmt w:val="bullet"/>
+      <w:lvlText w:val="o"/>
+      <w:lvlJc w:val="left"/>
+      <w:pPr>
+        <w:ind w:left="1440" w:hanging="360"/>
+      </w:pPr>
+      <w:rPr>
+        <w:rFonts w:ascii="Courier New" w:hAnsi="Courier New" w:cs="Courier New" w:hint="default"/>
+      </w:rPr>
+    </w:lvl>
+    <w:lvl w:ilvl="2" w:tplc="04100005" w:tentative="1">
+      <w:start w:val="1"/>
+      <w:numFmt w:val="bullet"/>
+      <w:lvlText w:val=""/>
+      <w:lvlJc w:val="left"/>
+      <w:pPr>
+        <w:ind w:left="2160" w:hanging="360"/>
+      </w:pPr>
+      <w:rPr>
+        <w:rFonts w:ascii="Wingdings" w:hAnsi="Wingdings" w:hint="default"/>
+      </w:rPr>
+    </w:lvl>
+    <w:lvl w:ilvl="3" w:tplc="04100001" w:tentative="1">
+      <w:start w:val="1"/>
+      <w:numFmt w:val="bullet"/>
+      <w:lvlText w:val=""/>
+      <w:lvlJc w:val="left"/>
+      <w:pPr>
+        <w:ind w:left="2880" w:hanging="360"/>
+      </w:pPr>
+      <w:rPr>
+        <w:rFonts w:ascii="Symbol" w:hAnsi="Symbol" w:hint="default"/>
+      </w:rPr>
+    </w:lvl>
+    <w:lvl w:ilvl="4" w:tplc="04100003" w:tentative="1">
+      <w:start w:val="1"/>
+      <w:numFmt w:val="bullet"/>
+      <w:lvlText w:val="o"/>
+      <w:lvlJc w:val="left"/>
+      <w:pPr>
+        <w:ind w:left="3600" w:hanging="360"/>
+      </w:pPr>
+      <w:rPr>
+        <w:rFonts w:ascii="Courier New" w:hAnsi="Courier New" w:cs="Courier New" w:hint="default"/>
+      </w:rPr>
+    </w:lvl>
+    <w:lvl w:ilvl="5" w:tplc="04100005" w:tentative="1">
+      <w:start w:val="1"/>
+      <w:numFmt w:val="bullet"/>
+      <w:lvlText w:val=""/>
+      <w:lvlJc w:val="left"/>
+      <w:pPr>
+        <w:ind w:left="4320" w:hanging="360"/>
+      </w:pPr>
+      <w:rPr>
+        <w:rFonts w:ascii="Wingdings" w:hAnsi="Wingdings" w:hint="default"/>
+      </w:rPr>
+    </w:lvl>
+    <w:lvl w:ilvl="6" w:tplc="04100001" w:tentative="1">
+      <w:start w:val="1"/>
+      <w:numFmt w:val="bullet"/>
+      <w:lvlText w:val=""/>
+      <w:lvlJc w:val="left"/>
+      <w:pPr>
+        <w:ind w:left="5040" w:hanging="360"/>
+      </w:pPr>
+      <w:rPr>
+        <w:rFonts w:ascii="Symbol" w:hAnsi="Symbol" w:hint="default"/>
+      </w:rPr>
+    </w:lvl>
+    <w:lvl w:ilvl="7" w:tplc="04100003" w:tentative="1">
+      <w:start w:val="1"/>
+      <w:numFmt w:val="bullet"/>
+      <w:lvlText w:val="o"/>
+      <w:lvlJc w:val="left"/>
+      <w:pPr>
+        <w:ind w:left="5760" w:hanging="360"/>
+      </w:pPr>
+      <w:rPr>
+        <w:rFonts w:ascii="Courier New" w:hAnsi="Courier New" w:cs="Courier New" w:hint="default"/>
+      </w:rPr>
+    </w:lvl>
+    <w:lvl w:ilvl="8" w:tplc="04100005" w:tentative="1">
+      <w:start w:val="1"/>
+      <w:numFmt w:val="bullet"/>
+      <w:lvlText w:val=""/>
+      <w:lvlJc w:val="left"/>
+      <w:pPr>
+        <w:ind w:left="6480" w:hanging="360"/>
+      </w:pPr>
+      <w:rPr>
+        <w:rFonts w:ascii="Wingdings" w:hAnsi="Wingdings" w:hint="default"/>
+      </w:rPr>
+    </w:lvl>
+  </w:abstractNum>
+  <w:abstractNum w:abstractNumId="7" w15:restartNumberingAfterBreak="0">
+    <w:nsid w:val="4B704913"/>
+    <w:multiLevelType w:val="hybridMultilevel"/>
+    <w:tmpl w:val="4F748220"/>
+    <w:lvl w:ilvl="0" w:tplc="D6B0D66C">
+      <w:numFmt w:val="bullet"/>
+      <w:lvlText w:val="-"/>
+      <w:lvlJc w:val="left"/>
+      <w:pPr>
+        <w:ind w:left="720" w:hanging="360"/>
+      </w:pPr>
+      <w:rPr>
+        <w:rFonts w:ascii="Calibri" w:eastAsiaTheme="minorHAnsi" w:hAnsi="Calibri" w:cs="Calibri" w:hint="default"/>
+      </w:rPr>
+    </w:lvl>
+    <w:lvl w:ilvl="1" w:tplc="04100003" w:tentative="1">
+      <w:start w:val="1"/>
+      <w:numFmt w:val="bullet"/>
+      <w:lvlText w:val="o"/>
+      <w:lvlJc w:val="left"/>
+      <w:pPr>
+        <w:ind w:left="1440" w:hanging="360"/>
+      </w:pPr>
+      <w:rPr>
+        <w:rFonts w:ascii="Courier New" w:hAnsi="Courier New" w:cs="Courier New" w:hint="default"/>
+      </w:rPr>
+    </w:lvl>
+    <w:lvl w:ilvl="2" w:tplc="04100005" w:tentative="1">
+      <w:start w:val="1"/>
+      <w:numFmt w:val="bullet"/>
+      <w:lvlText w:val=""/>
+      <w:lvlJc w:val="left"/>
+      <w:pPr>
+        <w:ind w:left="2160" w:hanging="360"/>
+      </w:pPr>
+      <w:rPr>
+        <w:rFonts w:ascii="Wingdings" w:hAnsi="Wingdings" w:hint="default"/>
+      </w:rPr>
+    </w:lvl>
+    <w:lvl w:ilvl="3" w:tplc="04100001" w:tentative="1">
+      <w:start w:val="1"/>
+      <w:numFmt w:val="bullet"/>
+      <w:lvlText w:val=""/>
+      <w:lvlJc w:val="left"/>
+      <w:pPr>
+        <w:ind w:left="2880" w:hanging="360"/>
+      </w:pPr>
+      <w:rPr>
+        <w:rFonts w:ascii="Symbol" w:hAnsi="Symbol" w:hint="default"/>
+      </w:rPr>
+    </w:lvl>
+    <w:lvl w:ilvl="4" w:tplc="04100003" w:tentative="1">
+      <w:start w:val="1"/>
+      <w:numFmt w:val="bullet"/>
+      <w:lvlText w:val="o"/>
+      <w:lvlJc w:val="left"/>
+      <w:pPr>
+        <w:ind w:left="3600" w:hanging="360"/>
+      </w:pPr>
+      <w:rPr>
+        <w:rFonts w:ascii="Courier New" w:hAnsi="Courier New" w:cs="Courier New" w:hint="default"/>
+      </w:rPr>
+    </w:lvl>
+    <w:lvl w:ilvl="5" w:tplc="04100005" w:tentative="1">
+      <w:start w:val="1"/>
+      <w:numFmt w:val="bullet"/>
+      <w:lvlText w:val=""/>
+      <w:lvlJc w:val="left"/>
+      <w:pPr>
+        <w:ind w:left="4320" w:hanging="360"/>
+      </w:pPr>
+      <w:rPr>
+        <w:rFonts w:ascii="Wingdings" w:hAnsi="Wingdings" w:hint="default"/>
+      </w:rPr>
+    </w:lvl>
+    <w:lvl w:ilvl="6" w:tplc="04100001" w:tentative="1">
+      <w:start w:val="1"/>
+      <w:numFmt w:val="bullet"/>
+      <w:lvlText w:val=""/>
+      <w:lvlJc w:val="left"/>
+      <w:pPr>
+        <w:ind w:left="5040" w:hanging="360"/>
+      </w:pPr>
+      <w:rPr>
+        <w:rFonts w:ascii="Symbol" w:hAnsi="Symbol" w:hint="default"/>
+      </w:rPr>
+    </w:lvl>
+    <w:lvl w:ilvl="7" w:tplc="04100003" w:tentative="1">
+      <w:start w:val="1"/>
+      <w:numFmt w:val="bullet"/>
+      <w:lvlText w:val="o"/>
+      <w:lvlJc w:val="left"/>
+      <w:pPr>
+        <w:ind w:left="5760" w:hanging="360"/>
+      </w:pPr>
+      <w:rPr>
+        <w:rFonts w:ascii="Courier New" w:hAnsi="Courier New" w:cs="Courier New" w:hint="default"/>
+      </w:rPr>
+    </w:lvl>
+    <w:lvl w:ilvl="8" w:tplc="04100005" w:tentative="1">
+      <w:start w:val="1"/>
+      <w:numFmt w:val="bullet"/>
+      <w:lvlText w:val=""/>
+      <w:lvlJc w:val="left"/>
+      <w:pPr>
+        <w:ind w:left="6480" w:hanging="360"/>
+      </w:pPr>
+      <w:rPr>
+        <w:rFonts w:ascii="Wingdings" w:hAnsi="Wingdings" w:hint="default"/>
+      </w:rPr>
+    </w:lvl>
+  </w:abstractNum>
+  <w:abstractNum w:abstractNumId="8" w15:restartNumberingAfterBreak="0">
+    <w:nsid w:val="678C2D41"/>
+    <w:multiLevelType w:val="hybridMultilevel"/>
+    <w:tmpl w:val="6C58087A"/>
+    <w:lvl w:ilvl="0" w:tplc="D6B0D66C">
+      <w:numFmt w:val="bullet"/>
+      <w:lvlText w:val="-"/>
+      <w:lvlJc w:val="left"/>
+      <w:pPr>
+        <w:ind w:left="720" w:hanging="360"/>
+      </w:pPr>
+      <w:rPr>
+        <w:rFonts w:ascii="Calibri" w:eastAsiaTheme="minorHAnsi" w:hAnsi="Calibri" w:cs="Calibri" w:hint="default"/>
+      </w:rPr>
+    </w:lvl>
+    <w:lvl w:ilvl="1" w:tplc="04100003" w:tentative="1">
+      <w:start w:val="1"/>
+      <w:numFmt w:val="bullet"/>
+      <w:lvlText w:val="o"/>
+      <w:lvlJc w:val="left"/>
+      <w:pPr>
+        <w:ind w:left="1440" w:hanging="360"/>
+      </w:pPr>
+      <w:rPr>
+        <w:rFonts w:ascii="Courier New" w:hAnsi="Courier New" w:cs="Courier New" w:hint="default"/>
+      </w:rPr>
+    </w:lvl>
+    <w:lvl w:ilvl="2" w:tplc="04100005" w:tentative="1">
+      <w:start w:val="1"/>
+      <w:numFmt w:val="bullet"/>
+      <w:lvlText w:val=""/>
+      <w:lvlJc w:val="left"/>
+      <w:pPr>
+        <w:ind w:left="2160" w:hanging="360"/>
+      </w:pPr>
+      <w:rPr>
+        <w:rFonts w:ascii="Wingdings" w:hAnsi="Wingdings" w:hint="default"/>
+      </w:rPr>
+    </w:lvl>
+    <w:lvl w:ilvl="3" w:tplc="04100001" w:tentative="1">
+      <w:start w:val="1"/>
+      <w:numFmt w:val="bullet"/>
+      <w:lvlText w:val=""/>
+      <w:lvlJc w:val="left"/>
+      <w:pPr>
+        <w:ind w:left="2880" w:hanging="360"/>
+      </w:pPr>
+      <w:rPr>
+        <w:rFonts w:ascii="Symbol" w:hAnsi="Symbol" w:hint="default"/>
+      </w:rPr>
+    </w:lvl>
+    <w:lvl w:ilvl="4" w:tplc="04100003" w:tentative="1">
+      <w:start w:val="1"/>
+      <w:numFmt w:val="bullet"/>
+      <w:lvlText w:val="o"/>
+      <w:lvlJc w:val="left"/>
+      <w:pPr>
+        <w:ind w:left="3600" w:hanging="360"/>
+      </w:pPr>
+      <w:rPr>
+        <w:rFonts w:ascii="Courier New" w:hAnsi="Courier New" w:cs="Courier New" w:hint="default"/>
+      </w:rPr>
+    </w:lvl>
+    <w:lvl w:ilvl="5" w:tplc="04100005" w:tentative="1">
+      <w:start w:val="1"/>
+      <w:numFmt w:val="bullet"/>
+      <w:lvlText w:val=""/>
+      <w:lvlJc w:val="left"/>
+      <w:pPr>
+        <w:ind w:left="4320" w:hanging="360"/>
+      </w:pPr>
+      <w:rPr>
+        <w:rFonts w:ascii="Wingdings" w:hAnsi="Wingdings" w:hint="default"/>
+      </w:rPr>
+    </w:lvl>
+    <w:lvl w:ilvl="6" w:tplc="04100001" w:tentative="1">
+      <w:start w:val="1"/>
+      <w:numFmt w:val="bullet"/>
+      <w:lvlText w:val=""/>
+      <w:lvlJc w:val="left"/>
+      <w:pPr>
+        <w:ind w:left="5040" w:hanging="360"/>
+      </w:pPr>
+      <w:rPr>
+        <w:rFonts w:ascii="Symbol" w:hAnsi="Symbol" w:hint="default"/>
+      </w:rPr>
+    </w:lvl>
+    <w:lvl w:ilvl="7" w:tplc="04100003" w:tentative="1">
+      <w:start w:val="1"/>
+      <w:numFmt w:val="bullet"/>
+      <w:lvlText w:val="o"/>
+      <w:lvlJc w:val="left"/>
+      <w:pPr>
+        <w:ind w:left="5760" w:hanging="360"/>
+      </w:pPr>
+      <w:rPr>
+        <w:rFonts w:ascii="Courier New" w:hAnsi="Courier New" w:cs="Courier New" w:hint="default"/>
+      </w:rPr>
+    </w:lvl>
+    <w:lvl w:ilvl="8" w:tplc="04100005" w:tentative="1">
+      <w:start w:val="1"/>
+      <w:numFmt w:val="bullet"/>
+      <w:lvlText w:val=""/>
+      <w:lvlJc w:val="left"/>
+      <w:pPr>
+        <w:ind w:left="6480" w:hanging="360"/>
+      </w:pPr>
+      <w:rPr>
+        <w:rFonts w:ascii="Wingdings" w:hAnsi="Wingdings" w:hint="default"/>
+      </w:rPr>
+    </w:lvl>
+  </w:abstractNum>
+  <w:abstractNum w:abstractNumId="9" w15:restartNumberingAfterBreak="0">
     <w:nsid w:val="785229EC"/>
     <w:multiLevelType w:val="hybridMultilevel"/>
     <w:tmpl w:val="E34A1AE6"/>
@@ -734,16 +1565,34 @@
     </w:lvl>
   </w:abstractNum>
   <w:num w:numId="1">
-    <w:abstractNumId w:val="1"/>
+    <w:abstractNumId w:val="3"/>
   </w:num>
   <w:num w:numId="2">
-    <w:abstractNumId w:val="3"/>
+    <w:abstractNumId w:val="9"/>
   </w:num>
   <w:num w:numId="3">
-    <w:abstractNumId w:val="2"/>
+    <w:abstractNumId w:val="5"/>
   </w:num>
   <w:num w:numId="4">
     <w:abstractNumId w:val="0"/>
+  </w:num>
+  <w:num w:numId="5">
+    <w:abstractNumId w:val="2"/>
+  </w:num>
+  <w:num w:numId="6">
+    <w:abstractNumId w:val="8"/>
+  </w:num>
+  <w:num w:numId="7">
+    <w:abstractNumId w:val="6"/>
+  </w:num>
+  <w:num w:numId="8">
+    <w:abstractNumId w:val="7"/>
+  </w:num>
+  <w:num w:numId="9">
+    <w:abstractNumId w:val="1"/>
+  </w:num>
+  <w:num w:numId="10">
+    <w:abstractNumId w:val="4"/>
   </w:num>
 </w:numbering>
 </file>

</xml_diff>